<commit_message>
Modified the STP and STD
</commit_message>
<xml_diff>
--- a/STP Unity Asset Store.docx
+++ b/STP Unity Asset Store.docx
@@ -4204,7 +4204,7 @@
     </w:p>
     <w:tbl>
       <w:tblPr>
-        <w:tblW w:w="10938" w:type="dxa"/>
+        <w:tblW w:w="9839" w:type="dxa"/>
         <w:tblInd w:w="-717" w:type="dxa"/>
         <w:tblBorders>
           <w:top w:val="single" w:sz="4" w:space="0" w:color="auto"/>
@@ -4217,8 +4217,8 @@
         <w:tblLook w:val="06A0" w:firstRow="1" w:lastRow="0" w:firstColumn="1" w:lastColumn="0" w:noHBand="1" w:noVBand="1"/>
       </w:tblPr>
       <w:tblGrid>
-        <w:gridCol w:w="3406"/>
-        <w:gridCol w:w="7532"/>
+        <w:gridCol w:w="3064"/>
+        <w:gridCol w:w="6775"/>
       </w:tblGrid>
       <w:tr>
         <w:trPr>
@@ -4226,7 +4226,7 @@
         </w:trPr>
         <w:tc>
           <w:tcPr>
-            <w:tcW w:w="3406" w:type="dxa"/>
+            <w:tcW w:w="3064" w:type="dxa"/>
             <w:shd w:val="clear" w:color="auto" w:fill="004E38"/>
             <w:vAlign w:val="center"/>
           </w:tcPr>
@@ -4259,7 +4259,7 @@
         </w:tc>
         <w:tc>
           <w:tcPr>
-            <w:tcW w:w="7532" w:type="dxa"/>
+            <w:tcW w:w="6775" w:type="dxa"/>
             <w:shd w:val="clear" w:color="auto" w:fill="004E38"/>
             <w:vAlign w:val="center"/>
           </w:tcPr>
@@ -4291,7 +4291,7 @@
         </w:trPr>
         <w:tc>
           <w:tcPr>
-            <w:tcW w:w="3406" w:type="dxa"/>
+            <w:tcW w:w="3064" w:type="dxa"/>
             <w:shd w:val="clear" w:color="auto" w:fill="auto"/>
             <w:vAlign w:val="center"/>
           </w:tcPr>
@@ -4317,12 +4317,12 @@
         </w:tc>
         <w:tc>
           <w:tcPr>
-            <w:tcW w:w="7532" w:type="dxa"/>
+            <w:tcW w:w="6775" w:type="dxa"/>
             <w:shd w:val="clear" w:color="auto" w:fill="auto"/>
           </w:tcPr>
           <w:tbl>
             <w:tblPr>
-              <w:tblW w:w="0" w:type="auto"/>
+              <w:tblW w:w="5900" w:type="dxa"/>
               <w:tblCellSpacing w:w="15" w:type="dxa"/>
               <w:tblCellMar>
                 <w:top w:w="15" w:type="dxa"/>
@@ -4333,10 +4333,11 @@
               <w:tblLook w:val="04A0" w:firstRow="1" w:lastRow="0" w:firstColumn="1" w:lastColumn="0" w:noHBand="0" w:noVBand="1"/>
             </w:tblPr>
             <w:tblGrid>
-              <w:gridCol w:w="7316"/>
+              <w:gridCol w:w="5900"/>
             </w:tblGrid>
             <w:tr>
               <w:trPr>
+                <w:trHeight w:val="628"/>
                 <w:tblCellSpacing w:w="15" w:type="dxa"/>
               </w:trPr>
               <w:tc>
@@ -4385,7 +4386,7 @@
           </w:p>
           <w:tbl>
             <w:tblPr>
-              <w:tblW w:w="0" w:type="auto"/>
+              <w:tblW w:w="86" w:type="dxa"/>
               <w:tblCellSpacing w:w="15" w:type="dxa"/>
               <w:tblCellMar>
                 <w:top w:w="15" w:type="dxa"/>
@@ -4442,7 +4443,7 @@
         </w:trPr>
         <w:tc>
           <w:tcPr>
-            <w:tcW w:w="3406" w:type="dxa"/>
+            <w:tcW w:w="3064" w:type="dxa"/>
             <w:shd w:val="clear" w:color="auto" w:fill="auto"/>
             <w:vAlign w:val="center"/>
           </w:tcPr>
@@ -4468,12 +4469,12 @@
         </w:tc>
         <w:tc>
           <w:tcPr>
-            <w:tcW w:w="7532" w:type="dxa"/>
+            <w:tcW w:w="6775" w:type="dxa"/>
             <w:shd w:val="clear" w:color="auto" w:fill="auto"/>
           </w:tcPr>
           <w:tbl>
             <w:tblPr>
-              <w:tblW w:w="0" w:type="auto"/>
+              <w:tblW w:w="5900" w:type="dxa"/>
               <w:tblCellSpacing w:w="15" w:type="dxa"/>
               <w:tblCellMar>
                 <w:top w:w="15" w:type="dxa"/>
@@ -4484,10 +4485,11 @@
               <w:tblLook w:val="04A0" w:firstRow="1" w:lastRow="0" w:firstColumn="1" w:lastColumn="0" w:noHBand="0" w:noVBand="1"/>
             </w:tblPr>
             <w:tblGrid>
-              <w:gridCol w:w="7316"/>
+              <w:gridCol w:w="5900"/>
             </w:tblGrid>
             <w:tr>
               <w:trPr>
+                <w:trHeight w:val="628"/>
                 <w:tblCellSpacing w:w="15" w:type="dxa"/>
               </w:trPr>
               <w:tc>
@@ -4536,7 +4538,7 @@
           </w:p>
           <w:tbl>
             <w:tblPr>
-              <w:tblW w:w="0" w:type="auto"/>
+              <w:tblW w:w="86" w:type="dxa"/>
               <w:tblCellSpacing w:w="15" w:type="dxa"/>
               <w:tblCellMar>
                 <w:top w:w="15" w:type="dxa"/>
@@ -4593,7 +4595,7 @@
         </w:trPr>
         <w:tc>
           <w:tcPr>
-            <w:tcW w:w="3406" w:type="dxa"/>
+            <w:tcW w:w="3064" w:type="dxa"/>
             <w:shd w:val="clear" w:color="auto" w:fill="auto"/>
             <w:vAlign w:val="center"/>
           </w:tcPr>
@@ -4619,12 +4621,12 @@
         </w:tc>
         <w:tc>
           <w:tcPr>
-            <w:tcW w:w="7532" w:type="dxa"/>
+            <w:tcW w:w="6775" w:type="dxa"/>
             <w:shd w:val="clear" w:color="auto" w:fill="auto"/>
           </w:tcPr>
           <w:tbl>
             <w:tblPr>
-              <w:tblW w:w="0" w:type="auto"/>
+              <w:tblW w:w="5900" w:type="dxa"/>
               <w:tblCellSpacing w:w="15" w:type="dxa"/>
               <w:tblCellMar>
                 <w:top w:w="15" w:type="dxa"/>
@@ -4635,10 +4637,11 @@
               <w:tblLook w:val="04A0" w:firstRow="1" w:lastRow="0" w:firstColumn="1" w:lastColumn="0" w:noHBand="0" w:noVBand="1"/>
             </w:tblPr>
             <w:tblGrid>
-              <w:gridCol w:w="7316"/>
+              <w:gridCol w:w="5900"/>
             </w:tblGrid>
             <w:tr>
               <w:trPr>
+                <w:trHeight w:val="628"/>
                 <w:tblCellSpacing w:w="15" w:type="dxa"/>
               </w:trPr>
               <w:tc>
@@ -4687,7 +4690,7 @@
           </w:p>
           <w:tbl>
             <w:tblPr>
-              <w:tblW w:w="0" w:type="auto"/>
+              <w:tblW w:w="86" w:type="dxa"/>
               <w:tblCellSpacing w:w="15" w:type="dxa"/>
               <w:tblCellMar>
                 <w:top w:w="15" w:type="dxa"/>
@@ -4744,7 +4747,7 @@
         </w:trPr>
         <w:tc>
           <w:tcPr>
-            <w:tcW w:w="3406" w:type="dxa"/>
+            <w:tcW w:w="3064" w:type="dxa"/>
             <w:shd w:val="clear" w:color="auto" w:fill="auto"/>
             <w:vAlign w:val="center"/>
           </w:tcPr>
@@ -4770,12 +4773,12 @@
         </w:tc>
         <w:tc>
           <w:tcPr>
-            <w:tcW w:w="7532" w:type="dxa"/>
+            <w:tcW w:w="6775" w:type="dxa"/>
             <w:shd w:val="clear" w:color="auto" w:fill="auto"/>
           </w:tcPr>
           <w:tbl>
             <w:tblPr>
-              <w:tblW w:w="0" w:type="auto"/>
+              <w:tblW w:w="5900" w:type="dxa"/>
               <w:tblCellSpacing w:w="15" w:type="dxa"/>
               <w:tblCellMar>
                 <w:top w:w="15" w:type="dxa"/>
@@ -4786,10 +4789,11 @@
               <w:tblLook w:val="04A0" w:firstRow="1" w:lastRow="0" w:firstColumn="1" w:lastColumn="0" w:noHBand="0" w:noVBand="1"/>
             </w:tblPr>
             <w:tblGrid>
-              <w:gridCol w:w="7316"/>
+              <w:gridCol w:w="5900"/>
             </w:tblGrid>
             <w:tr>
               <w:trPr>
+                <w:trHeight w:val="628"/>
                 <w:tblCellSpacing w:w="15" w:type="dxa"/>
               </w:trPr>
               <w:tc>
@@ -4838,7 +4842,7 @@
           </w:p>
           <w:tbl>
             <w:tblPr>
-              <w:tblW w:w="0" w:type="auto"/>
+              <w:tblW w:w="86" w:type="dxa"/>
               <w:tblCellSpacing w:w="15" w:type="dxa"/>
               <w:tblCellMar>
                 <w:top w:w="15" w:type="dxa"/>
@@ -4895,7 +4899,7 @@
         </w:trPr>
         <w:tc>
           <w:tcPr>
-            <w:tcW w:w="3406" w:type="dxa"/>
+            <w:tcW w:w="3064" w:type="dxa"/>
             <w:shd w:val="clear" w:color="auto" w:fill="auto"/>
             <w:vAlign w:val="center"/>
           </w:tcPr>
@@ -4921,12 +4925,12 @@
         </w:tc>
         <w:tc>
           <w:tcPr>
-            <w:tcW w:w="7532" w:type="dxa"/>
+            <w:tcW w:w="6775" w:type="dxa"/>
             <w:shd w:val="clear" w:color="auto" w:fill="auto"/>
           </w:tcPr>
           <w:tbl>
             <w:tblPr>
-              <w:tblW w:w="0" w:type="auto"/>
+              <w:tblW w:w="5900" w:type="dxa"/>
               <w:tblCellSpacing w:w="15" w:type="dxa"/>
               <w:tblCellMar>
                 <w:top w:w="15" w:type="dxa"/>
@@ -4937,10 +4941,11 @@
               <w:tblLook w:val="04A0" w:firstRow="1" w:lastRow="0" w:firstColumn="1" w:lastColumn="0" w:noHBand="0" w:noVBand="1"/>
             </w:tblPr>
             <w:tblGrid>
-              <w:gridCol w:w="7316"/>
+              <w:gridCol w:w="5900"/>
             </w:tblGrid>
             <w:tr>
               <w:trPr>
+                <w:trHeight w:val="628"/>
                 <w:tblCellSpacing w:w="15" w:type="dxa"/>
               </w:trPr>
               <w:tc>
@@ -4989,7 +4994,7 @@
           </w:p>
           <w:tbl>
             <w:tblPr>
-              <w:tblW w:w="0" w:type="auto"/>
+              <w:tblW w:w="86" w:type="dxa"/>
               <w:tblCellSpacing w:w="15" w:type="dxa"/>
               <w:tblCellMar>
                 <w:top w:w="15" w:type="dxa"/>
@@ -5046,7 +5051,7 @@
         </w:trPr>
         <w:tc>
           <w:tcPr>
-            <w:tcW w:w="3406" w:type="dxa"/>
+            <w:tcW w:w="3064" w:type="dxa"/>
             <w:shd w:val="clear" w:color="auto" w:fill="auto"/>
             <w:vAlign w:val="center"/>
           </w:tcPr>
@@ -5072,12 +5077,12 @@
         </w:tc>
         <w:tc>
           <w:tcPr>
-            <w:tcW w:w="7532" w:type="dxa"/>
+            <w:tcW w:w="6775" w:type="dxa"/>
             <w:shd w:val="clear" w:color="auto" w:fill="auto"/>
           </w:tcPr>
           <w:tbl>
             <w:tblPr>
-              <w:tblW w:w="0" w:type="auto"/>
+              <w:tblW w:w="5900" w:type="dxa"/>
               <w:tblCellSpacing w:w="15" w:type="dxa"/>
               <w:tblCellMar>
                 <w:top w:w="15" w:type="dxa"/>
@@ -5088,10 +5093,11 @@
               <w:tblLook w:val="04A0" w:firstRow="1" w:lastRow="0" w:firstColumn="1" w:lastColumn="0" w:noHBand="0" w:noVBand="1"/>
             </w:tblPr>
             <w:tblGrid>
-              <w:gridCol w:w="7316"/>
+              <w:gridCol w:w="5900"/>
             </w:tblGrid>
             <w:tr>
               <w:trPr>
+                <w:trHeight w:val="628"/>
                 <w:tblCellSpacing w:w="15" w:type="dxa"/>
               </w:trPr>
               <w:tc>
@@ -5140,7 +5146,7 @@
           </w:p>
           <w:tbl>
             <w:tblPr>
-              <w:tblW w:w="0" w:type="auto"/>
+              <w:tblW w:w="86" w:type="dxa"/>
               <w:tblCellSpacing w:w="15" w:type="dxa"/>
               <w:tblCellMar>
                 <w:top w:w="15" w:type="dxa"/>
@@ -5197,7 +5203,7 @@
         </w:trPr>
         <w:tc>
           <w:tcPr>
-            <w:tcW w:w="3406" w:type="dxa"/>
+            <w:tcW w:w="3064" w:type="dxa"/>
             <w:shd w:val="clear" w:color="auto" w:fill="auto"/>
             <w:vAlign w:val="center"/>
           </w:tcPr>
@@ -5223,12 +5229,12 @@
         </w:tc>
         <w:tc>
           <w:tcPr>
-            <w:tcW w:w="7532" w:type="dxa"/>
+            <w:tcW w:w="6775" w:type="dxa"/>
             <w:shd w:val="clear" w:color="auto" w:fill="auto"/>
           </w:tcPr>
           <w:tbl>
             <w:tblPr>
-              <w:tblW w:w="0" w:type="auto"/>
+              <w:tblW w:w="5900" w:type="dxa"/>
               <w:tblCellSpacing w:w="15" w:type="dxa"/>
               <w:tblCellMar>
                 <w:top w:w="15" w:type="dxa"/>
@@ -5239,10 +5245,11 @@
               <w:tblLook w:val="04A0" w:firstRow="1" w:lastRow="0" w:firstColumn="1" w:lastColumn="0" w:noHBand="0" w:noVBand="1"/>
             </w:tblPr>
             <w:tblGrid>
-              <w:gridCol w:w="7316"/>
+              <w:gridCol w:w="5900"/>
             </w:tblGrid>
             <w:tr>
               <w:trPr>
+                <w:trHeight w:val="628"/>
                 <w:tblCellSpacing w:w="15" w:type="dxa"/>
               </w:trPr>
               <w:tc>
@@ -5291,7 +5298,7 @@
           </w:p>
           <w:tbl>
             <w:tblPr>
-              <w:tblW w:w="0" w:type="auto"/>
+              <w:tblW w:w="86" w:type="dxa"/>
               <w:tblCellSpacing w:w="15" w:type="dxa"/>
               <w:tblCellMar>
                 <w:top w:w="15" w:type="dxa"/>
@@ -5348,7 +5355,7 @@
         </w:trPr>
         <w:tc>
           <w:tcPr>
-            <w:tcW w:w="3406" w:type="dxa"/>
+            <w:tcW w:w="3064" w:type="dxa"/>
             <w:shd w:val="clear" w:color="auto" w:fill="auto"/>
             <w:vAlign w:val="center"/>
           </w:tcPr>
@@ -5374,7 +5381,7 @@
         </w:tc>
         <w:tc>
           <w:tcPr>
-            <w:tcW w:w="7532" w:type="dxa"/>
+            <w:tcW w:w="6775" w:type="dxa"/>
             <w:shd w:val="clear" w:color="auto" w:fill="auto"/>
           </w:tcPr>
           <w:p>
@@ -5531,6 +5538,7 @@
           <w:szCs w:val="24"/>
           <w14:ligatures w14:val="none"/>
         </w:rPr>
+        <w:lastRenderedPageBreak/>
         <w:t>Compare actual results with expected outcomes to ensure compliance.</w:t>
       </w:r>
     </w:p>
@@ -5592,7 +5600,6 @@
           <w:szCs w:val="24"/>
           <w14:ligatures w14:val="none"/>
         </w:rPr>
-        <w:lastRenderedPageBreak/>
         <w:t>Use a Defect Tracker to log, track, and manage identified issues.</w:t>
       </w:r>
     </w:p>
@@ -5964,6 +5971,1027 @@
         <w:bidi w:val="0"/>
         <w:spacing w:before="100" w:beforeAutospacing="1" w:after="100" w:afterAutospacing="1" w:line="240" w:lineRule="auto"/>
         <w:ind w:left="1440"/>
+        <w:jc w:val="both"/>
+        <w:rPr>
+          <w:rFonts w:ascii="Assistant" w:eastAsia="Times New Roman" w:hAnsi="Assistant" w:cs="Assistant"/>
+          <w:sz w:val="24"/>
+          <w:szCs w:val="24"/>
+          <w14:ligatures w14:val="none"/>
+        </w:rPr>
+      </w:pPr>
+    </w:p>
+    <w:p>
+      <w:pPr>
+        <w:bidi w:val="0"/>
+        <w:spacing w:before="100" w:beforeAutospacing="1" w:after="100" w:afterAutospacing="1" w:line="240" w:lineRule="auto"/>
+        <w:ind w:left="1440"/>
+        <w:jc w:val="both"/>
+        <w:rPr>
+          <w:rFonts w:ascii="Assistant" w:eastAsia="Times New Roman" w:hAnsi="Assistant" w:cs="Assistant"/>
+          <w:sz w:val="24"/>
+          <w:szCs w:val="24"/>
+          <w14:ligatures w14:val="none"/>
+        </w:rPr>
+      </w:pPr>
+      <w:r>
+        <w:rPr>
+          <w:rFonts w:ascii="Assistant" w:eastAsia="Times New Roman" w:hAnsi="Assistant" w:cs="Assistant"/>
+          <w:sz w:val="24"/>
+          <w:szCs w:val="24"/>
+          <w14:ligatures w14:val="none"/>
+        </w:rPr>
+        <w:t>6 Tracking Table</w:t>
+      </w:r>
+    </w:p>
+    <w:tbl>
+      <w:tblPr>
+        <w:tblStyle w:val="TableGrid"/>
+        <w:tblW w:w="0" w:type="auto"/>
+        <w:tblInd w:w="1440" w:type="dxa"/>
+        <w:tblLook w:val="04A0" w:firstRow="1" w:lastRow="0" w:firstColumn="1" w:lastColumn="0" w:noHBand="0" w:noVBand="1"/>
+      </w:tblPr>
+      <w:tblGrid>
+        <w:gridCol w:w="1617"/>
+        <w:gridCol w:w="1843"/>
+        <w:gridCol w:w="1731"/>
+        <w:gridCol w:w="1665"/>
+      </w:tblGrid>
+      <w:tr>
+        <w:tc>
+          <w:tcPr>
+            <w:tcW w:w="2074" w:type="dxa"/>
+          </w:tcPr>
+          <w:p>
+            <w:pPr>
+              <w:bidi w:val="0"/>
+              <w:spacing w:before="100" w:beforeAutospacing="1" w:after="100" w:afterAutospacing="1"/>
+              <w:rPr>
+                <w:rFonts w:ascii="Assistant" w:eastAsia="Times New Roman" w:hAnsi="Assistant" w:cs="Assistant"/>
+                <w:sz w:val="24"/>
+                <w:szCs w:val="24"/>
+                <w14:ligatures w14:val="none"/>
+              </w:rPr>
+            </w:pPr>
+            <w:r>
+              <w:rPr>
+                <w:rFonts w:ascii="Assistant" w:eastAsia="Times New Roman" w:hAnsi="Assistant" w:cs="Assistant"/>
+                <w:sz w:val="24"/>
+                <w:szCs w:val="24"/>
+                <w14:ligatures w14:val="none"/>
+              </w:rPr>
+              <w:t>Test Case ID</w:t>
+            </w:r>
+          </w:p>
+        </w:tc>
+        <w:tc>
+          <w:tcPr>
+            <w:tcW w:w="2074" w:type="dxa"/>
+          </w:tcPr>
+          <w:p>
+            <w:pPr>
+              <w:bidi w:val="0"/>
+              <w:spacing w:before="100" w:beforeAutospacing="1" w:after="100" w:afterAutospacing="1"/>
+              <w:rPr>
+                <w:rFonts w:ascii="Assistant" w:eastAsia="Times New Roman" w:hAnsi="Assistant" w:cs="Assistant"/>
+                <w:sz w:val="24"/>
+                <w:szCs w:val="24"/>
+                <w14:ligatures w14:val="none"/>
+              </w:rPr>
+            </w:pPr>
+            <w:r>
+              <w:t>Test Case Name</w:t>
+            </w:r>
+          </w:p>
+        </w:tc>
+        <w:tc>
+          <w:tcPr>
+            <w:tcW w:w="2074" w:type="dxa"/>
+          </w:tcPr>
+          <w:p>
+            <w:pPr>
+              <w:bidi w:val="0"/>
+              <w:spacing w:before="100" w:beforeAutospacing="1" w:after="100" w:afterAutospacing="1"/>
+              <w:rPr>
+                <w:rFonts w:ascii="Assistant" w:eastAsia="Times New Roman" w:hAnsi="Assistant" w:cs="Assistant"/>
+                <w:sz w:val="24"/>
+                <w:szCs w:val="24"/>
+                <w14:ligatures w14:val="none"/>
+              </w:rPr>
+            </w:pPr>
+            <w:r>
+              <w:t>Status</w:t>
+            </w:r>
+          </w:p>
+        </w:tc>
+        <w:tc>
+          <w:tcPr>
+            <w:tcW w:w="2074" w:type="dxa"/>
+          </w:tcPr>
+          <w:p>
+            <w:pPr>
+              <w:bidi w:val="0"/>
+              <w:spacing w:before="100" w:beforeAutospacing="1" w:after="100" w:afterAutospacing="1"/>
+              <w:rPr>
+                <w:rFonts w:ascii="Assistant" w:eastAsia="Times New Roman" w:hAnsi="Assistant" w:cs="Assistant"/>
+                <w:sz w:val="24"/>
+                <w:szCs w:val="24"/>
+                <w14:ligatures w14:val="none"/>
+              </w:rPr>
+            </w:pPr>
+            <w:r>
+              <w:t>Notes</w:t>
+            </w:r>
+          </w:p>
+        </w:tc>
+      </w:tr>
+      <w:tr>
+        <w:tc>
+          <w:tcPr>
+            <w:tcW w:w="2074" w:type="dxa"/>
+          </w:tcPr>
+          <w:p>
+            <w:pPr>
+              <w:bidi w:val="0"/>
+              <w:spacing w:before="100" w:beforeAutospacing="1" w:after="100" w:afterAutospacing="1"/>
+              <w:rPr>
+                <w:rFonts w:ascii="Assistant" w:eastAsia="Times New Roman" w:hAnsi="Assistant" w:cs="Assistant"/>
+                <w:sz w:val="24"/>
+                <w:szCs w:val="24"/>
+                <w14:ligatures w14:val="none"/>
+              </w:rPr>
+            </w:pPr>
+            <w:r>
+              <w:rPr>
+                <w:rFonts w:ascii="Assistant" w:eastAsia="Times New Roman" w:hAnsi="Assistant" w:cs="Assistant"/>
+                <w:sz w:val="24"/>
+                <w:szCs w:val="24"/>
+                <w14:ligatures w14:val="none"/>
+              </w:rPr>
+              <w:t>1</w:t>
+            </w:r>
+          </w:p>
+        </w:tc>
+        <w:tc>
+          <w:tcPr>
+            <w:tcW w:w="2074" w:type="dxa"/>
+          </w:tcPr>
+          <w:p>
+            <w:pPr>
+              <w:bidi w:val="0"/>
+              <w:spacing w:before="100" w:beforeAutospacing="1" w:after="100" w:afterAutospacing="1"/>
+              <w:rPr>
+                <w:rFonts w:ascii="Assistant" w:eastAsia="Times New Roman" w:hAnsi="Assistant" w:cs="Assistant"/>
+                <w:sz w:val="24"/>
+                <w:szCs w:val="24"/>
+                <w14:ligatures w14:val="none"/>
+              </w:rPr>
+            </w:pPr>
+            <w:r>
+              <w:t>Login with valid email address and invalid password</w:t>
+            </w:r>
+          </w:p>
+        </w:tc>
+        <w:tc>
+          <w:tcPr>
+            <w:tcW w:w="2074" w:type="dxa"/>
+          </w:tcPr>
+          <w:p>
+            <w:pPr>
+              <w:bidi w:val="0"/>
+              <w:spacing w:before="100" w:beforeAutospacing="1" w:after="100" w:afterAutospacing="1"/>
+              <w:rPr>
+                <w:rFonts w:ascii="Assistant" w:eastAsia="Times New Roman" w:hAnsi="Assistant" w:cs="Assistant"/>
+                <w:sz w:val="24"/>
+                <w:szCs w:val="24"/>
+                <w14:ligatures w14:val="none"/>
+              </w:rPr>
+            </w:pPr>
+            <w:r>
+              <w:t>Executed</w:t>
+            </w:r>
+          </w:p>
+        </w:tc>
+        <w:tc>
+          <w:tcPr>
+            <w:tcW w:w="2074" w:type="dxa"/>
+          </w:tcPr>
+          <w:p>
+            <w:pPr>
+              <w:bidi w:val="0"/>
+              <w:spacing w:before="100" w:beforeAutospacing="1" w:after="100" w:afterAutospacing="1"/>
+              <w:rPr>
+                <w:rFonts w:ascii="Assistant" w:eastAsia="Times New Roman" w:hAnsi="Assistant" w:cs="Assistant"/>
+                <w:sz w:val="24"/>
+                <w:szCs w:val="24"/>
+                <w14:ligatures w14:val="none"/>
+              </w:rPr>
+            </w:pPr>
+            <w:r>
+              <w:t>All steps passed</w:t>
+            </w:r>
+          </w:p>
+        </w:tc>
+      </w:tr>
+      <w:tr>
+        <w:tc>
+          <w:tcPr>
+            <w:tcW w:w="2074" w:type="dxa"/>
+          </w:tcPr>
+          <w:p>
+            <w:pPr>
+              <w:bidi w:val="0"/>
+              <w:spacing w:before="100" w:beforeAutospacing="1" w:after="100" w:afterAutospacing="1"/>
+              <w:rPr>
+                <w:rFonts w:ascii="Assistant" w:eastAsia="Times New Roman" w:hAnsi="Assistant" w:cs="Assistant"/>
+                <w:sz w:val="24"/>
+                <w:szCs w:val="24"/>
+                <w14:ligatures w14:val="none"/>
+              </w:rPr>
+            </w:pPr>
+            <w:r>
+              <w:rPr>
+                <w:rFonts w:ascii="Assistant" w:eastAsia="Times New Roman" w:hAnsi="Assistant" w:cs="Assistant"/>
+                <w:sz w:val="24"/>
+                <w:szCs w:val="24"/>
+                <w14:ligatures w14:val="none"/>
+              </w:rPr>
+              <w:t>2</w:t>
+            </w:r>
+          </w:p>
+        </w:tc>
+        <w:tc>
+          <w:tcPr>
+            <w:tcW w:w="2074" w:type="dxa"/>
+          </w:tcPr>
+          <w:p>
+            <w:pPr>
+              <w:bidi w:val="0"/>
+              <w:spacing w:before="100" w:beforeAutospacing="1" w:after="100" w:afterAutospacing="1"/>
+              <w:rPr>
+                <w:rFonts w:ascii="Assistant" w:eastAsia="Times New Roman" w:hAnsi="Assistant" w:cs="Assistant"/>
+                <w:sz w:val="24"/>
+                <w:szCs w:val="24"/>
+                <w14:ligatures w14:val="none"/>
+              </w:rPr>
+            </w:pPr>
+            <w:r>
+              <w:t>Login with valid email address and valid password</w:t>
+            </w:r>
+          </w:p>
+        </w:tc>
+        <w:tc>
+          <w:tcPr>
+            <w:tcW w:w="2074" w:type="dxa"/>
+          </w:tcPr>
+          <w:p>
+            <w:pPr>
+              <w:bidi w:val="0"/>
+              <w:spacing w:before="100" w:beforeAutospacing="1" w:after="100" w:afterAutospacing="1"/>
+              <w:rPr>
+                <w:rFonts w:ascii="Assistant" w:eastAsia="Times New Roman" w:hAnsi="Assistant" w:cs="Assistant"/>
+                <w:sz w:val="24"/>
+                <w:szCs w:val="24"/>
+                <w14:ligatures w14:val="none"/>
+              </w:rPr>
+            </w:pPr>
+            <w:r>
+              <w:t>Executed</w:t>
+            </w:r>
+          </w:p>
+        </w:tc>
+        <w:tc>
+          <w:tcPr>
+            <w:tcW w:w="2074" w:type="dxa"/>
+          </w:tcPr>
+          <w:p>
+            <w:pPr>
+              <w:bidi w:val="0"/>
+              <w:spacing w:before="100" w:beforeAutospacing="1" w:after="100" w:afterAutospacing="1"/>
+              <w:rPr>
+                <w:rFonts w:ascii="Assistant" w:eastAsia="Times New Roman" w:hAnsi="Assistant" w:cs="Assistant"/>
+                <w:sz w:val="24"/>
+                <w:szCs w:val="24"/>
+                <w14:ligatures w14:val="none"/>
+              </w:rPr>
+            </w:pPr>
+            <w:r>
+              <w:t>All steps passed</w:t>
+            </w:r>
+          </w:p>
+        </w:tc>
+      </w:tr>
+      <w:tr>
+        <w:tc>
+          <w:tcPr>
+            <w:tcW w:w="2074" w:type="dxa"/>
+          </w:tcPr>
+          <w:p>
+            <w:pPr>
+              <w:bidi w:val="0"/>
+              <w:spacing w:before="100" w:beforeAutospacing="1" w:after="100" w:afterAutospacing="1"/>
+              <w:rPr>
+                <w:rFonts w:ascii="Assistant" w:eastAsia="Times New Roman" w:hAnsi="Assistant" w:cs="Assistant"/>
+                <w:sz w:val="24"/>
+                <w:szCs w:val="24"/>
+                <w14:ligatures w14:val="none"/>
+              </w:rPr>
+            </w:pPr>
+            <w:r>
+              <w:rPr>
+                <w:rFonts w:ascii="Assistant" w:eastAsia="Times New Roman" w:hAnsi="Assistant" w:cs="Assistant"/>
+                <w:sz w:val="24"/>
+                <w:szCs w:val="24"/>
+                <w14:ligatures w14:val="none"/>
+              </w:rPr>
+              <w:t>3</w:t>
+            </w:r>
+          </w:p>
+        </w:tc>
+        <w:tc>
+          <w:tcPr>
+            <w:tcW w:w="2074" w:type="dxa"/>
+          </w:tcPr>
+          <w:p>
+            <w:pPr>
+              <w:bidi w:val="0"/>
+              <w:spacing w:before="100" w:beforeAutospacing="1" w:after="100" w:afterAutospacing="1"/>
+              <w:rPr>
+                <w:rFonts w:ascii="Assistant" w:eastAsia="Times New Roman" w:hAnsi="Assistant" w:cs="Assistant"/>
+                <w:sz w:val="24"/>
+                <w:szCs w:val="24"/>
+                <w14:ligatures w14:val="none"/>
+              </w:rPr>
+            </w:pPr>
+            <w:r>
+              <w:t>Add To Cart</w:t>
+            </w:r>
+          </w:p>
+        </w:tc>
+        <w:tc>
+          <w:tcPr>
+            <w:tcW w:w="2074" w:type="dxa"/>
+          </w:tcPr>
+          <w:p>
+            <w:pPr>
+              <w:bidi w:val="0"/>
+              <w:spacing w:before="100" w:beforeAutospacing="1" w:after="100" w:afterAutospacing="1"/>
+              <w:rPr>
+                <w:rFonts w:ascii="Assistant" w:eastAsia="Times New Roman" w:hAnsi="Assistant" w:cs="Assistant"/>
+                <w:sz w:val="24"/>
+                <w:szCs w:val="24"/>
+                <w14:ligatures w14:val="none"/>
+              </w:rPr>
+            </w:pPr>
+            <w:r>
+              <w:t>Executed</w:t>
+            </w:r>
+          </w:p>
+        </w:tc>
+        <w:tc>
+          <w:tcPr>
+            <w:tcW w:w="2074" w:type="dxa"/>
+          </w:tcPr>
+          <w:p>
+            <w:pPr>
+              <w:bidi w:val="0"/>
+              <w:spacing w:before="100" w:beforeAutospacing="1" w:after="100" w:afterAutospacing="1"/>
+              <w:rPr>
+                <w:rFonts w:ascii="Assistant" w:eastAsia="Times New Roman" w:hAnsi="Assistant" w:cs="Assistant"/>
+                <w:sz w:val="24"/>
+                <w:szCs w:val="24"/>
+                <w14:ligatures w14:val="none"/>
+              </w:rPr>
+            </w:pPr>
+            <w:r>
+              <w:t>All steps passed</w:t>
+            </w:r>
+          </w:p>
+        </w:tc>
+      </w:tr>
+      <w:tr>
+        <w:tc>
+          <w:tcPr>
+            <w:tcW w:w="2074" w:type="dxa"/>
+          </w:tcPr>
+          <w:p>
+            <w:pPr>
+              <w:bidi w:val="0"/>
+              <w:spacing w:before="100" w:beforeAutospacing="1" w:after="100" w:afterAutospacing="1"/>
+              <w:rPr>
+                <w:rFonts w:ascii="Assistant" w:eastAsia="Times New Roman" w:hAnsi="Assistant" w:cs="Assistant"/>
+                <w:sz w:val="24"/>
+                <w:szCs w:val="24"/>
+                <w14:ligatures w14:val="none"/>
+              </w:rPr>
+            </w:pPr>
+            <w:r>
+              <w:rPr>
+                <w:rFonts w:ascii="Assistant" w:eastAsia="Times New Roman" w:hAnsi="Assistant" w:cs="Assistant"/>
+                <w:sz w:val="24"/>
+                <w:szCs w:val="24"/>
+                <w14:ligatures w14:val="none"/>
+              </w:rPr>
+              <w:t>4</w:t>
+            </w:r>
+          </w:p>
+        </w:tc>
+        <w:tc>
+          <w:tcPr>
+            <w:tcW w:w="2074" w:type="dxa"/>
+          </w:tcPr>
+          <w:p>
+            <w:pPr>
+              <w:bidi w:val="0"/>
+              <w:spacing w:before="100" w:beforeAutospacing="1" w:after="100" w:afterAutospacing="1"/>
+              <w:rPr>
+                <w:rFonts w:ascii="Assistant" w:eastAsia="Times New Roman" w:hAnsi="Assistant" w:cs="Assistant"/>
+                <w:sz w:val="24"/>
+                <w:szCs w:val="24"/>
+                <w14:ligatures w14:val="none"/>
+              </w:rPr>
+            </w:pPr>
+            <w:r>
+              <w:t>Verify Related Keywords for Selected Category</w:t>
+            </w:r>
+          </w:p>
+        </w:tc>
+        <w:tc>
+          <w:tcPr>
+            <w:tcW w:w="2074" w:type="dxa"/>
+          </w:tcPr>
+          <w:p>
+            <w:pPr>
+              <w:bidi w:val="0"/>
+              <w:spacing w:before="100" w:beforeAutospacing="1" w:after="100" w:afterAutospacing="1"/>
+              <w:rPr>
+                <w:rFonts w:ascii="Assistant" w:eastAsia="Times New Roman" w:hAnsi="Assistant" w:cs="Assistant"/>
+                <w:sz w:val="24"/>
+                <w:szCs w:val="24"/>
+                <w14:ligatures w14:val="none"/>
+              </w:rPr>
+            </w:pPr>
+            <w:r>
+              <w:t>Executed</w:t>
+            </w:r>
+          </w:p>
+        </w:tc>
+        <w:tc>
+          <w:tcPr>
+            <w:tcW w:w="2074" w:type="dxa"/>
+          </w:tcPr>
+          <w:p>
+            <w:pPr>
+              <w:bidi w:val="0"/>
+              <w:spacing w:before="100" w:beforeAutospacing="1" w:after="100" w:afterAutospacing="1"/>
+              <w:rPr>
+                <w:rFonts w:ascii="Assistant" w:eastAsia="Times New Roman" w:hAnsi="Assistant" w:cs="Assistant"/>
+                <w:sz w:val="24"/>
+                <w:szCs w:val="24"/>
+                <w14:ligatures w14:val="none"/>
+              </w:rPr>
+            </w:pPr>
+            <w:r>
+              <w:t>All steps passed</w:t>
+            </w:r>
+          </w:p>
+        </w:tc>
+      </w:tr>
+      <w:tr>
+        <w:tc>
+          <w:tcPr>
+            <w:tcW w:w="2074" w:type="dxa"/>
+          </w:tcPr>
+          <w:p>
+            <w:pPr>
+              <w:bidi w:val="0"/>
+              <w:spacing w:before="100" w:beforeAutospacing="1" w:after="100" w:afterAutospacing="1"/>
+              <w:rPr>
+                <w:rFonts w:ascii="Assistant" w:eastAsia="Times New Roman" w:hAnsi="Assistant" w:cs="Assistant"/>
+                <w:sz w:val="24"/>
+                <w:szCs w:val="24"/>
+                <w14:ligatures w14:val="none"/>
+              </w:rPr>
+            </w:pPr>
+            <w:r>
+              <w:rPr>
+                <w:rFonts w:ascii="Assistant" w:eastAsia="Times New Roman" w:hAnsi="Assistant" w:cs="Assistant"/>
+                <w:sz w:val="24"/>
+                <w:szCs w:val="24"/>
+                <w14:ligatures w14:val="none"/>
+              </w:rPr>
+              <w:t>5</w:t>
+            </w:r>
+          </w:p>
+        </w:tc>
+        <w:tc>
+          <w:tcPr>
+            <w:tcW w:w="2074" w:type="dxa"/>
+          </w:tcPr>
+          <w:p>
+            <w:pPr>
+              <w:bidi w:val="0"/>
+              <w:spacing w:before="100" w:beforeAutospacing="1" w:after="100" w:afterAutospacing="1"/>
+              <w:rPr>
+                <w:rFonts w:ascii="Assistant" w:eastAsia="Times New Roman" w:hAnsi="Assistant" w:cs="Assistant"/>
+                <w:sz w:val="24"/>
+                <w:szCs w:val="24"/>
+                <w14:ligatures w14:val="none"/>
+              </w:rPr>
+            </w:pPr>
+            <w:r>
+              <w:t>Add a free asset to the “my assets”</w:t>
+            </w:r>
+          </w:p>
+        </w:tc>
+        <w:tc>
+          <w:tcPr>
+            <w:tcW w:w="2074" w:type="dxa"/>
+          </w:tcPr>
+          <w:p>
+            <w:pPr>
+              <w:bidi w:val="0"/>
+              <w:spacing w:before="100" w:beforeAutospacing="1" w:after="100" w:afterAutospacing="1"/>
+              <w:rPr>
+                <w:rFonts w:ascii="Assistant" w:eastAsia="Times New Roman" w:hAnsi="Assistant" w:cs="Assistant"/>
+                <w:sz w:val="24"/>
+                <w:szCs w:val="24"/>
+                <w14:ligatures w14:val="none"/>
+              </w:rPr>
+            </w:pPr>
+            <w:r>
+              <w:t>Executed</w:t>
+            </w:r>
+          </w:p>
+        </w:tc>
+        <w:tc>
+          <w:tcPr>
+            <w:tcW w:w="2074" w:type="dxa"/>
+          </w:tcPr>
+          <w:p>
+            <w:pPr>
+              <w:bidi w:val="0"/>
+              <w:spacing w:before="100" w:beforeAutospacing="1" w:after="100" w:afterAutospacing="1"/>
+              <w:rPr>
+                <w:rFonts w:ascii="Assistant" w:eastAsia="Times New Roman" w:hAnsi="Assistant" w:cs="Assistant"/>
+                <w:sz w:val="24"/>
+                <w:szCs w:val="24"/>
+                <w14:ligatures w14:val="none"/>
+              </w:rPr>
+            </w:pPr>
+            <w:r>
+              <w:t>All steps passed</w:t>
+            </w:r>
+          </w:p>
+        </w:tc>
+      </w:tr>
+      <w:tr>
+        <w:tc>
+          <w:tcPr>
+            <w:tcW w:w="2074" w:type="dxa"/>
+          </w:tcPr>
+          <w:p>
+            <w:pPr>
+              <w:bidi w:val="0"/>
+              <w:spacing w:before="100" w:beforeAutospacing="1" w:after="100" w:afterAutospacing="1"/>
+              <w:rPr>
+                <w:rFonts w:ascii="Assistant" w:eastAsia="Times New Roman" w:hAnsi="Assistant" w:cs="Assistant"/>
+                <w:sz w:val="24"/>
+                <w:szCs w:val="24"/>
+                <w14:ligatures w14:val="none"/>
+              </w:rPr>
+            </w:pPr>
+            <w:r>
+              <w:rPr>
+                <w:rFonts w:ascii="Assistant" w:eastAsia="Times New Roman" w:hAnsi="Assistant" w:cs="Assistant"/>
+                <w:sz w:val="24"/>
+                <w:szCs w:val="24"/>
+                <w14:ligatures w14:val="none"/>
+              </w:rPr>
+              <w:t>6</w:t>
+            </w:r>
+          </w:p>
+        </w:tc>
+        <w:tc>
+          <w:tcPr>
+            <w:tcW w:w="2074" w:type="dxa"/>
+          </w:tcPr>
+          <w:p>
+            <w:pPr>
+              <w:bidi w:val="0"/>
+              <w:spacing w:before="100" w:beforeAutospacing="1" w:after="100" w:afterAutospacing="1"/>
+              <w:rPr>
+                <w:rFonts w:ascii="Assistant" w:eastAsia="Times New Roman" w:hAnsi="Assistant" w:cs="Assistant"/>
+                <w:sz w:val="24"/>
+                <w:szCs w:val="24"/>
+                <w14:ligatures w14:val="none"/>
+              </w:rPr>
+            </w:pPr>
+            <w:r>
+              <w:t>Assets Count Changes After Selecting From Dropdown</w:t>
+            </w:r>
+          </w:p>
+        </w:tc>
+        <w:tc>
+          <w:tcPr>
+            <w:tcW w:w="2074" w:type="dxa"/>
+          </w:tcPr>
+          <w:p>
+            <w:pPr>
+              <w:bidi w:val="0"/>
+              <w:spacing w:before="100" w:beforeAutospacing="1" w:after="100" w:afterAutospacing="1"/>
+              <w:rPr>
+                <w:rFonts w:ascii="Assistant" w:eastAsia="Times New Roman" w:hAnsi="Assistant" w:cs="Assistant"/>
+                <w:sz w:val="24"/>
+                <w:szCs w:val="24"/>
+                <w14:ligatures w14:val="none"/>
+              </w:rPr>
+            </w:pPr>
+            <w:r>
+              <w:t>Executed</w:t>
+            </w:r>
+          </w:p>
+        </w:tc>
+        <w:tc>
+          <w:tcPr>
+            <w:tcW w:w="2074" w:type="dxa"/>
+          </w:tcPr>
+          <w:p>
+            <w:pPr>
+              <w:bidi w:val="0"/>
+              <w:spacing w:before="100" w:beforeAutospacing="1" w:after="100" w:afterAutospacing="1"/>
+              <w:rPr>
+                <w:rFonts w:ascii="Assistant" w:eastAsia="Times New Roman" w:hAnsi="Assistant" w:cs="Assistant"/>
+                <w:sz w:val="24"/>
+                <w:szCs w:val="24"/>
+                <w14:ligatures w14:val="none"/>
+              </w:rPr>
+            </w:pPr>
+            <w:r>
+              <w:t>All steps passed</w:t>
+            </w:r>
+          </w:p>
+        </w:tc>
+      </w:tr>
+      <w:tr>
+        <w:tc>
+          <w:tcPr>
+            <w:tcW w:w="2074" w:type="dxa"/>
+          </w:tcPr>
+          <w:p>
+            <w:pPr>
+              <w:bidi w:val="0"/>
+              <w:spacing w:before="100" w:beforeAutospacing="1" w:after="100" w:afterAutospacing="1"/>
+              <w:rPr>
+                <w:rFonts w:ascii="Assistant" w:eastAsia="Times New Roman" w:hAnsi="Assistant" w:cs="Assistant"/>
+                <w:sz w:val="24"/>
+                <w:szCs w:val="24"/>
+                <w14:ligatures w14:val="none"/>
+              </w:rPr>
+            </w:pPr>
+            <w:r>
+              <w:rPr>
+                <w:rFonts w:ascii="Assistant" w:eastAsia="Times New Roman" w:hAnsi="Assistant" w:cs="Assistant"/>
+                <w:sz w:val="24"/>
+                <w:szCs w:val="24"/>
+                <w14:ligatures w14:val="none"/>
+              </w:rPr>
+              <w:t>7</w:t>
+            </w:r>
+          </w:p>
+        </w:tc>
+        <w:tc>
+          <w:tcPr>
+            <w:tcW w:w="2074" w:type="dxa"/>
+          </w:tcPr>
+          <w:p>
+            <w:pPr>
+              <w:bidi w:val="0"/>
+              <w:spacing w:before="100" w:beforeAutospacing="1" w:after="100" w:afterAutospacing="1"/>
+              <w:rPr>
+                <w:rFonts w:ascii="Assistant" w:eastAsia="Times New Roman" w:hAnsi="Assistant" w:cs="Assistant"/>
+                <w:sz w:val="24"/>
+                <w:szCs w:val="24"/>
+                <w14:ligatures w14:val="none"/>
+              </w:rPr>
+            </w:pPr>
+            <w:r>
+              <w:t>Assets Count Matches Chosen Option After Selecting From Dropdown</w:t>
+            </w:r>
+          </w:p>
+        </w:tc>
+        <w:tc>
+          <w:tcPr>
+            <w:tcW w:w="2074" w:type="dxa"/>
+          </w:tcPr>
+          <w:p>
+            <w:pPr>
+              <w:bidi w:val="0"/>
+              <w:spacing w:before="100" w:beforeAutospacing="1" w:after="100" w:afterAutospacing="1"/>
+              <w:rPr>
+                <w:rFonts w:ascii="Assistant" w:eastAsia="Times New Roman" w:hAnsi="Assistant" w:cs="Assistant"/>
+                <w:sz w:val="24"/>
+                <w:szCs w:val="24"/>
+                <w14:ligatures w14:val="none"/>
+              </w:rPr>
+            </w:pPr>
+            <w:r>
+              <w:t>Executed</w:t>
+            </w:r>
+          </w:p>
+        </w:tc>
+        <w:tc>
+          <w:tcPr>
+            <w:tcW w:w="2074" w:type="dxa"/>
+          </w:tcPr>
+          <w:p>
+            <w:pPr>
+              <w:bidi w:val="0"/>
+              <w:spacing w:before="100" w:beforeAutospacing="1" w:after="100" w:afterAutospacing="1"/>
+              <w:rPr>
+                <w:rFonts w:ascii="Assistant" w:eastAsia="Times New Roman" w:hAnsi="Assistant" w:cs="Assistant"/>
+                <w:sz w:val="24"/>
+                <w:szCs w:val="24"/>
+                <w14:ligatures w14:val="none"/>
+              </w:rPr>
+            </w:pPr>
+            <w:r>
+              <w:t>All steps passed</w:t>
+            </w:r>
+          </w:p>
+        </w:tc>
+      </w:tr>
+      <w:tr>
+        <w:tc>
+          <w:tcPr>
+            <w:tcW w:w="2074" w:type="dxa"/>
+          </w:tcPr>
+          <w:p>
+            <w:pPr>
+              <w:bidi w:val="0"/>
+              <w:spacing w:before="100" w:beforeAutospacing="1" w:after="100" w:afterAutospacing="1"/>
+              <w:rPr>
+                <w:rFonts w:ascii="Assistant" w:eastAsia="Times New Roman" w:hAnsi="Assistant" w:cs="Assistant"/>
+                <w:sz w:val="24"/>
+                <w:szCs w:val="24"/>
+                <w14:ligatures w14:val="none"/>
+              </w:rPr>
+            </w:pPr>
+            <w:r>
+              <w:rPr>
+                <w:rFonts w:ascii="Assistant" w:eastAsia="Times New Roman" w:hAnsi="Assistant" w:cs="Assistant"/>
+                <w:sz w:val="24"/>
+                <w:szCs w:val="24"/>
+                <w14:ligatures w14:val="none"/>
+              </w:rPr>
+              <w:lastRenderedPageBreak/>
+              <w:t>8</w:t>
+            </w:r>
+          </w:p>
+        </w:tc>
+        <w:tc>
+          <w:tcPr>
+            <w:tcW w:w="2074" w:type="dxa"/>
+          </w:tcPr>
+          <w:p>
+            <w:pPr>
+              <w:bidi w:val="0"/>
+              <w:spacing w:before="100" w:beforeAutospacing="1" w:after="100" w:afterAutospacing="1"/>
+              <w:rPr>
+                <w:rFonts w:ascii="Assistant" w:eastAsia="Times New Roman" w:hAnsi="Assistant" w:cs="Assistant"/>
+                <w:sz w:val="24"/>
+                <w:szCs w:val="24"/>
+                <w14:ligatures w14:val="none"/>
+              </w:rPr>
+            </w:pPr>
+            <w:r>
+              <w:t>Assets Displayed Within Specified Price Range</w:t>
+            </w:r>
+          </w:p>
+        </w:tc>
+        <w:tc>
+          <w:tcPr>
+            <w:tcW w:w="2074" w:type="dxa"/>
+          </w:tcPr>
+          <w:p>
+            <w:pPr>
+              <w:bidi w:val="0"/>
+              <w:spacing w:before="100" w:beforeAutospacing="1" w:after="100" w:afterAutospacing="1"/>
+              <w:rPr>
+                <w:rFonts w:ascii="Assistant" w:eastAsia="Times New Roman" w:hAnsi="Assistant" w:cs="Assistant"/>
+                <w:sz w:val="24"/>
+                <w:szCs w:val="24"/>
+                <w14:ligatures w14:val="none"/>
+              </w:rPr>
+            </w:pPr>
+            <w:r>
+              <w:t>Executed</w:t>
+            </w:r>
+          </w:p>
+        </w:tc>
+        <w:tc>
+          <w:tcPr>
+            <w:tcW w:w="2074" w:type="dxa"/>
+          </w:tcPr>
+          <w:p>
+            <w:pPr>
+              <w:bidi w:val="0"/>
+              <w:spacing w:before="100" w:beforeAutospacing="1" w:after="100" w:afterAutospacing="1"/>
+              <w:rPr>
+                <w:rFonts w:ascii="Assistant" w:eastAsia="Times New Roman" w:hAnsi="Assistant" w:cs="Assistant"/>
+                <w:sz w:val="24"/>
+                <w:szCs w:val="24"/>
+                <w14:ligatures w14:val="none"/>
+              </w:rPr>
+            </w:pPr>
+            <w:r>
+              <w:t>All steps passed</w:t>
+            </w:r>
+          </w:p>
+        </w:tc>
+      </w:tr>
+      <w:tr>
+        <w:tc>
+          <w:tcPr>
+            <w:tcW w:w="2074" w:type="dxa"/>
+          </w:tcPr>
+          <w:p>
+            <w:pPr>
+              <w:bidi w:val="0"/>
+              <w:spacing w:before="100" w:beforeAutospacing="1" w:after="100" w:afterAutospacing="1"/>
+              <w:rPr>
+                <w:rFonts w:ascii="Assistant" w:eastAsia="Times New Roman" w:hAnsi="Assistant" w:cs="Assistant"/>
+                <w:sz w:val="24"/>
+                <w:szCs w:val="24"/>
+                <w14:ligatures w14:val="none"/>
+              </w:rPr>
+            </w:pPr>
+            <w:r>
+              <w:rPr>
+                <w:rFonts w:ascii="Assistant" w:eastAsia="Times New Roman" w:hAnsi="Assistant" w:cs="Assistant"/>
+                <w:sz w:val="24"/>
+                <w:szCs w:val="24"/>
+                <w14:ligatures w14:val="none"/>
+              </w:rPr>
+              <w:t>9</w:t>
+            </w:r>
+          </w:p>
+        </w:tc>
+        <w:tc>
+          <w:tcPr>
+            <w:tcW w:w="2074" w:type="dxa"/>
+          </w:tcPr>
+          <w:p>
+            <w:pPr>
+              <w:bidi w:val="0"/>
+              <w:spacing w:before="100" w:beforeAutospacing="1" w:after="100" w:afterAutospacing="1"/>
+              <w:rPr>
+                <w:rFonts w:ascii="Assistant" w:eastAsia="Times New Roman" w:hAnsi="Assistant" w:cs="Assistant"/>
+                <w:sz w:val="24"/>
+                <w:szCs w:val="24"/>
+                <w14:ligatures w14:val="none"/>
+              </w:rPr>
+            </w:pPr>
+            <w:r>
+              <w:t>Bio Edit Functionality</w:t>
+            </w:r>
+          </w:p>
+        </w:tc>
+        <w:tc>
+          <w:tcPr>
+            <w:tcW w:w="2074" w:type="dxa"/>
+          </w:tcPr>
+          <w:p>
+            <w:pPr>
+              <w:bidi w:val="0"/>
+              <w:spacing w:before="100" w:beforeAutospacing="1" w:after="100" w:afterAutospacing="1"/>
+              <w:rPr>
+                <w:rFonts w:ascii="Assistant" w:eastAsia="Times New Roman" w:hAnsi="Assistant" w:cs="Assistant"/>
+                <w:sz w:val="24"/>
+                <w:szCs w:val="24"/>
+                <w14:ligatures w14:val="none"/>
+              </w:rPr>
+            </w:pPr>
+            <w:r>
+              <w:t>Executed</w:t>
+            </w:r>
+          </w:p>
+        </w:tc>
+        <w:tc>
+          <w:tcPr>
+            <w:tcW w:w="2074" w:type="dxa"/>
+          </w:tcPr>
+          <w:p>
+            <w:pPr>
+              <w:bidi w:val="0"/>
+              <w:spacing w:before="100" w:beforeAutospacing="1" w:after="100" w:afterAutospacing="1"/>
+              <w:rPr>
+                <w:rFonts w:ascii="Assistant" w:eastAsia="Times New Roman" w:hAnsi="Assistant" w:cs="Assistant"/>
+                <w:sz w:val="24"/>
+                <w:szCs w:val="24"/>
+                <w14:ligatures w14:val="none"/>
+              </w:rPr>
+            </w:pPr>
+            <w:r>
+              <w:t>All steps passed</w:t>
+            </w:r>
+          </w:p>
+        </w:tc>
+      </w:tr>
+      <w:tr>
+        <w:tc>
+          <w:tcPr>
+            <w:tcW w:w="2074" w:type="dxa"/>
+          </w:tcPr>
+          <w:p>
+            <w:pPr>
+              <w:bidi w:val="0"/>
+              <w:spacing w:before="100" w:beforeAutospacing="1" w:after="100" w:afterAutospacing="1"/>
+              <w:rPr>
+                <w:rFonts w:ascii="Assistant" w:eastAsia="Times New Roman" w:hAnsi="Assistant" w:cs="Assistant"/>
+                <w:sz w:val="24"/>
+                <w:szCs w:val="24"/>
+                <w14:ligatures w14:val="none"/>
+              </w:rPr>
+            </w:pPr>
+            <w:r>
+              <w:rPr>
+                <w:rFonts w:ascii="Assistant" w:eastAsia="Times New Roman" w:hAnsi="Assistant" w:cs="Assistant"/>
+                <w:sz w:val="24"/>
+                <w:szCs w:val="24"/>
+                <w14:ligatures w14:val="none"/>
+              </w:rPr>
+              <w:t>10</w:t>
+            </w:r>
+          </w:p>
+        </w:tc>
+        <w:tc>
+          <w:tcPr>
+            <w:tcW w:w="2074" w:type="dxa"/>
+          </w:tcPr>
+          <w:p>
+            <w:pPr>
+              <w:bidi w:val="0"/>
+              <w:spacing w:before="100" w:beforeAutospacing="1" w:after="100" w:afterAutospacing="1"/>
+              <w:rPr>
+                <w:rFonts w:ascii="Assistant" w:eastAsia="Times New Roman" w:hAnsi="Assistant" w:cs="Assistant"/>
+                <w:sz w:val="24"/>
+                <w:szCs w:val="24"/>
+                <w14:ligatures w14:val="none"/>
+              </w:rPr>
+            </w:pPr>
+            <w:r>
+              <w:t>Bio Edit exceeding the character limit</w:t>
+            </w:r>
+          </w:p>
+        </w:tc>
+        <w:tc>
+          <w:tcPr>
+            <w:tcW w:w="2074" w:type="dxa"/>
+          </w:tcPr>
+          <w:p>
+            <w:pPr>
+              <w:bidi w:val="0"/>
+              <w:spacing w:before="100" w:beforeAutospacing="1" w:after="100" w:afterAutospacing="1"/>
+              <w:rPr>
+                <w:rFonts w:ascii="Assistant" w:eastAsia="Times New Roman" w:hAnsi="Assistant" w:cs="Assistant"/>
+                <w:sz w:val="24"/>
+                <w:szCs w:val="24"/>
+                <w14:ligatures w14:val="none"/>
+              </w:rPr>
+            </w:pPr>
+            <w:r>
+              <w:t>Executed</w:t>
+            </w:r>
+          </w:p>
+        </w:tc>
+        <w:tc>
+          <w:tcPr>
+            <w:tcW w:w="2074" w:type="dxa"/>
+          </w:tcPr>
+          <w:p>
+            <w:pPr>
+              <w:bidi w:val="0"/>
+              <w:spacing w:before="100" w:beforeAutospacing="1" w:after="100" w:afterAutospacing="1"/>
+              <w:rPr>
+                <w:rFonts w:ascii="Assistant" w:eastAsia="Times New Roman" w:hAnsi="Assistant" w:cs="Assistant"/>
+                <w:sz w:val="24"/>
+                <w:szCs w:val="24"/>
+                <w14:ligatures w14:val="none"/>
+              </w:rPr>
+            </w:pPr>
+            <w:r>
+              <w:t>All steps passed</w:t>
+            </w:r>
+          </w:p>
+        </w:tc>
+      </w:tr>
+    </w:tbl>
+    <w:p>
+      <w:pPr>
+        <w:bidi w:val="0"/>
+        <w:spacing w:before="100" w:beforeAutospacing="1" w:after="100" w:afterAutospacing="1" w:line="240" w:lineRule="auto"/>
+        <w:ind w:left="1440"/>
+        <w:jc w:val="both"/>
         <w:rPr>
           <w:rFonts w:ascii="Assistant" w:eastAsia="Times New Roman" w:hAnsi="Assistant" w:cs="Assistant"/>
           <w:sz w:val="24"/>
@@ -5995,7 +7023,18 @@
           <w:szCs w:val="28"/>
           <w14:ligatures w14:val="none"/>
         </w:rPr>
-        <w:t>6. Environment Requirements</w:t>
+        <w:t>7</w:t>
+      </w:r>
+      <w:r>
+        <w:rPr>
+          <w:rFonts w:ascii="Assistant" w:eastAsia="Times New Roman" w:hAnsi="Assistant" w:cs="Assistant"/>
+          <w:b/>
+          <w:bCs/>
+          <w:sz w:val="28"/>
+          <w:szCs w:val="28"/>
+          <w14:ligatures w14:val="none"/>
+        </w:rPr>
+        <w:t>. Environment Requirements</w:t>
       </w:r>
     </w:p>
     <w:p>
@@ -10085,6 +11124,25 @@
     <w:uiPriority w:val="99"/>
     <w:rsid w:val="0009069D"/>
   </w:style>
+  <w:style w:type="table" w:styleId="TableGrid">
+    <w:name w:val="Table Grid"/>
+    <w:basedOn w:val="TableNormal"/>
+    <w:uiPriority w:val="39"/>
+    <w:rsid w:val="00384681"/>
+    <w:pPr>
+      <w:spacing w:after="0" w:line="240" w:lineRule="auto"/>
+    </w:pPr>
+    <w:tblPr>
+      <w:tblBorders>
+        <w:top w:val="single" w:sz="4" w:space="0" w:color="auto"/>
+        <w:left w:val="single" w:sz="4" w:space="0" w:color="auto"/>
+        <w:bottom w:val="single" w:sz="4" w:space="0" w:color="auto"/>
+        <w:right w:val="single" w:sz="4" w:space="0" w:color="auto"/>
+        <w:insideH w:val="single" w:sz="4" w:space="0" w:color="auto"/>
+        <w:insideV w:val="single" w:sz="4" w:space="0" w:color="auto"/>
+      </w:tblBorders>
+    </w:tblPr>
+  </w:style>
 </w:styles>
 </file>
 

</xml_diff>